<commit_message>
fortsatt kodning samt felsökning
</commit_message>
<xml_diff>
--- a/documentation/loggbok.docx
+++ b/documentation/loggbok.docx
@@ -41,6 +41,11 @@
       </w:r>
       <w:r>
         <w:t>.</w:t>
+      </w:r>
+    </w:p>
+    <w:p>
+      <w:r>
+        <w:t>5/5 fortsatt med kodning samt felsökt massa grejer</w:t>
       </w:r>
     </w:p>
     <w:sectPr>

</xml_diff>